<commit_message>
final version (as accepted by UWSpace)
</commit_message>
<xml_diff>
--- a/thesis/acknowledgements.docx
+++ b/thesis/acknowledgements.docx
@@ -80,7 +80,30 @@
       </w:r>
       <w:proofErr w:type="spellEnd"/>
       <w:r>
-        <w:t xml:space="preserve"> Zhu, Neha </w:t>
+        <w:t xml:space="preserve"> Zhu, </w:t>
+      </w:r>
+      <w:r>
+        <w:rPr>
+          <w:lang w:val="en-US"/>
+        </w:rPr>
+        <w:t xml:space="preserve">Valentin </w:t>
+      </w:r>
+      <w:proofErr w:type="spellStart"/>
+      <w:r>
+        <w:rPr>
+          <w:lang w:val="en-US"/>
+        </w:rPr>
+        <w:t>Ruffine</w:t>
+      </w:r>
+      <w:proofErr w:type="spellEnd"/>
+      <w:r>
+        <w:rPr>
+          <w:lang w:val="en-US"/>
+        </w:rPr>
+        <w:t xml:space="preserve">, </w:t>
+      </w:r>
+      <w:r>
+        <w:t xml:space="preserve">Neha </w:t>
       </w:r>
       <w:proofErr w:type="spellStart"/>
       <w:r>
@@ -96,13 +119,11 @@
       </w:r>
       <w:proofErr w:type="spellEnd"/>
       <w:r>
-        <w:t xml:space="preserve"> Barkley, thank you for all of the discussions and talks we </w:t>
+        <w:t xml:space="preserve"> Barkley, thank you for the discussions and talks we </w:t>
       </w:r>
       <w:r>
         <w:t xml:space="preserve">have </w:t>
       </w:r>
-      <w:bookmarkStart w:id="0" w:name="_GoBack"/>
-      <w:bookmarkEnd w:id="0"/>
       <w:r>
         <w:t>had and the help you provided me. It has been an enjoyable thing to work with these wonderful people.</w:t>
       </w:r>
@@ -110,15 +131,12 @@
     <w:p/>
     <w:p>
       <w:r>
-        <w:t xml:space="preserve">I am also thankful to Stefan </w:t>
-      </w:r>
-      <w:proofErr w:type="spellStart"/>
-      <w:r>
-        <w:t>Idziak</w:t>
-      </w:r>
-      <w:proofErr w:type="spellEnd"/>
-      <w:r>
-        <w:t xml:space="preserve">, who has a long-time collaboration with our lab, and helped me with experiments in my project. I would like to thank our administrative staff Judy McDonnell, Kiley Rider, Bonnie Findlay, and Lisa </w:t>
+        <w:t>I am also thankful to Stefan Idziak, who has a long-time collaboration with our lab, and helped me with experiments in my project. I would like to thank our administrative staff Judy McDonnell</w:t>
+      </w:r>
+      <w:bookmarkStart w:id="0" w:name="_GoBack"/>
+      <w:bookmarkEnd w:id="0"/>
+      <w:r>
+        <w:t xml:space="preserve">, Bonnie Findlay, and Lisa </w:t>
       </w:r>
       <w:proofErr w:type="spellStart"/>
       <w:r>
@@ -148,7 +166,13 @@
       </w:r>
       <w:proofErr w:type="spellEnd"/>
       <w:r>
-        <w:t xml:space="preserve"> Wang for their unconditional love and encouragement throughout my life. Thank my younger sister and younger brother for their kindness. My thanks also </w:t>
+        <w:t xml:space="preserve"> Wang for their unconditional love and encouragement throughout my life. Thank my </w:t>
+      </w:r>
+      <w:r>
+        <w:t>siblings</w:t>
+      </w:r>
+      <w:r>
+        <w:t xml:space="preserve"> for their kindness. My thanks also </w:t>
       </w:r>
       <w:proofErr w:type="gramStart"/>
       <w:r>

</xml_diff>